<commit_message>
wrote some more for Tailwind
</commit_message>
<xml_diff>
--- a/BozhidarAtanasov_216271.docx
+++ b/BozhidarAtanasov_216271.docx
@@ -11762,15 +11762,7 @@
           <w:szCs w:val="24"/>
           <w:lang w:val="bg-BG"/>
         </w:rPr>
-        <w:t xml:space="preserve">и предишни </w:t>
-      </w:r>
-      <w:r>
-        <w:rPr>
-          <w:sz w:val="24"/>
-          <w:szCs w:val="24"/>
-          <w:lang w:val="bg-BG"/>
-        </w:rPr>
-        <w:t>калкулации</w:t>
+        <w:t>и предишни калкулации</w:t>
       </w:r>
     </w:p>
     <w:p>
@@ -12080,15 +12072,7 @@
           <w:szCs w:val="24"/>
           <w:lang w:val="en-US"/>
         </w:rPr>
-        <w:t>Jest</w:t>
-      </w:r>
-      <w:r>
-        <w:rPr>
-          <w:sz w:val="24"/>
-          <w:szCs w:val="24"/>
-          <w:lang w:val="en-US"/>
-        </w:rPr>
-        <w:t xml:space="preserve">, </w:t>
+        <w:t xml:space="preserve">Jest, </w:t>
       </w:r>
       <w:proofErr w:type="spellStart"/>
       <w:r>
@@ -12324,6 +12308,7 @@
         </w:rPr>
         <w:t xml:space="preserve"> </w:t>
       </w:r>
+      <w:proofErr w:type="spellStart"/>
       <w:r>
         <w:rPr>
           <w:sz w:val="24"/>
@@ -12332,6 +12317,7 @@
         </w:rPr>
         <w:t>Code</w:t>
       </w:r>
+      <w:proofErr w:type="spellEnd"/>
       <w:r>
         <w:rPr>
           <w:sz w:val="24"/>
@@ -12746,7 +12732,7 @@
         <w:rPr>
           <w:sz w:val="24"/>
           <w:szCs w:val="24"/>
-          <w:lang w:val="bg-BG"/>
+          <w:lang w:val="en-US"/>
         </w:rPr>
       </w:pPr>
       <w:r>
@@ -12915,6 +12901,230 @@
     </w:p>
     <w:p>
       <w:pPr>
+        <w:pStyle w:val="Heading4"/>
+        <w:rPr>
+          <w:b/>
+          <w:bCs/>
+          <w:i w:val="0"/>
+          <w:iCs w:val="0"/>
+          <w:color w:val="000000" w:themeColor="text1"/>
+          <w:sz w:val="28"/>
+          <w:szCs w:val="28"/>
+          <w:lang w:val="en-US"/>
+        </w:rPr>
+      </w:pPr>
+      <w:r>
+        <w:rPr>
+          <w:b/>
+          <w:bCs/>
+          <w:i w:val="0"/>
+          <w:iCs w:val="0"/>
+          <w:color w:val="000000" w:themeColor="text1"/>
+          <w:sz w:val="28"/>
+          <w:szCs w:val="28"/>
+          <w:lang w:val="en-US"/>
+        </w:rPr>
+        <w:t>3.1.1.</w:t>
+      </w:r>
+      <w:r>
+        <w:rPr>
+          <w:b/>
+          <w:bCs/>
+          <w:i w:val="0"/>
+          <w:iCs w:val="0"/>
+          <w:color w:val="000000" w:themeColor="text1"/>
+          <w:sz w:val="28"/>
+          <w:szCs w:val="28"/>
+          <w:lang w:val="en-US"/>
+        </w:rPr>
+        <w:t>4</w:t>
+      </w:r>
+      <w:r>
+        <w:rPr>
+          <w:b/>
+          <w:bCs/>
+          <w:i w:val="0"/>
+          <w:iCs w:val="0"/>
+          <w:color w:val="000000" w:themeColor="text1"/>
+          <w:sz w:val="28"/>
+          <w:szCs w:val="28"/>
+          <w:lang w:val="en-US"/>
+        </w:rPr>
+        <w:t xml:space="preserve"> </w:t>
+      </w:r>
+      <w:r>
+        <w:rPr>
+          <w:b/>
+          <w:bCs/>
+          <w:i w:val="0"/>
+          <w:iCs w:val="0"/>
+          <w:color w:val="000000" w:themeColor="text1"/>
+          <w:sz w:val="28"/>
+          <w:szCs w:val="28"/>
+          <w:lang w:val="en-US"/>
+        </w:rPr>
+        <w:t>Docker</w:t>
+      </w:r>
+    </w:p>
+    <w:p>
+      <w:pPr>
+        <w:rPr>
+          <w:sz w:val="24"/>
+          <w:szCs w:val="24"/>
+          <w:lang w:val="en-US"/>
+        </w:rPr>
+      </w:pPr>
+      <w:r>
+        <w:rPr>
+          <w:lang w:val="en-US"/>
+        </w:rPr>
+        <w:tab/>
+      </w:r>
+      <w:proofErr w:type="spellStart"/>
+      <w:r>
+        <w:rPr>
+          <w:sz w:val="24"/>
+          <w:szCs w:val="24"/>
+          <w:lang w:val="bg-BG"/>
+        </w:rPr>
+        <w:t>Docker</w:t>
+      </w:r>
+      <w:proofErr w:type="spellEnd"/>
+      <w:r>
+        <w:rPr>
+          <w:sz w:val="24"/>
+          <w:szCs w:val="24"/>
+          <w:lang w:val="bg-BG"/>
+        </w:rPr>
+        <w:t xml:space="preserve"> е инструмент и платформа за </w:t>
+      </w:r>
+      <w:proofErr w:type="spellStart"/>
+      <w:r>
+        <w:rPr>
+          <w:sz w:val="24"/>
+          <w:szCs w:val="24"/>
+          <w:lang w:val="bg-BG"/>
+        </w:rPr>
+        <w:t>контейнеризация</w:t>
+      </w:r>
+      <w:proofErr w:type="spellEnd"/>
+      <w:r>
+        <w:rPr>
+          <w:sz w:val="24"/>
+          <w:szCs w:val="24"/>
+          <w:lang w:val="bg-BG"/>
+        </w:rPr>
+        <w:t xml:space="preserve">, която позволява разработчиците да създават, разпространяват и стартират приложения в изолирани контейнери. Контейнерите осигуряват лека, преносима и последователна среда, която </w:t>
+      </w:r>
+      <w:r>
+        <w:rPr>
+          <w:sz w:val="24"/>
+          <w:szCs w:val="24"/>
+          <w:lang w:val="bg-BG"/>
+        </w:rPr>
+        <w:lastRenderedPageBreak/>
+        <w:t xml:space="preserve">включва всички зависимости на приложението, което улеснява разработката, тестовете и внедряването в различни среди. </w:t>
+      </w:r>
+      <w:proofErr w:type="spellStart"/>
+      <w:r>
+        <w:rPr>
+          <w:sz w:val="24"/>
+          <w:szCs w:val="24"/>
+          <w:lang w:val="bg-BG"/>
+        </w:rPr>
+        <w:t>Docker</w:t>
+      </w:r>
+      <w:proofErr w:type="spellEnd"/>
+      <w:r>
+        <w:rPr>
+          <w:sz w:val="24"/>
+          <w:szCs w:val="24"/>
+          <w:lang w:val="bg-BG"/>
+        </w:rPr>
+        <w:t xml:space="preserve"> използва образи (</w:t>
+      </w:r>
+      <w:proofErr w:type="spellStart"/>
+      <w:r>
+        <w:rPr>
+          <w:sz w:val="24"/>
+          <w:szCs w:val="24"/>
+          <w:lang w:val="bg-BG"/>
+        </w:rPr>
+        <w:t>images</w:t>
+      </w:r>
+      <w:proofErr w:type="spellEnd"/>
+      <w:r>
+        <w:rPr>
+          <w:sz w:val="24"/>
+          <w:szCs w:val="24"/>
+          <w:lang w:val="bg-BG"/>
+        </w:rPr>
+        <w:t xml:space="preserve">) за дефиниране на приложения и техните зависимости, а контейнерите се изпълняват от тези образи. Това елиминира проблеми, свързани с несъвместимости между операционни системи и библиотеки, подобрявайки мащабируемостта и ефективността на софтуерните решения </w:t>
+      </w:r>
+      <w:sdt>
+        <w:sdtPr>
+          <w:rPr>
+            <w:sz w:val="24"/>
+            <w:szCs w:val="24"/>
+            <w:lang w:val="bg-BG"/>
+          </w:rPr>
+          <w:id w:val="1621426473"/>
+          <w:citation/>
+        </w:sdtPr>
+        <w:sdtContent>
+          <w:r>
+            <w:rPr>
+              <w:sz w:val="24"/>
+              <w:szCs w:val="24"/>
+              <w:lang w:val="bg-BG"/>
+            </w:rPr>
+            <w:fldChar w:fldCharType="begin"/>
+          </w:r>
+          <w:r>
+            <w:rPr>
+              <w:sz w:val="24"/>
+              <w:szCs w:val="24"/>
+              <w:lang w:val="bg-BG"/>
+            </w:rPr>
+            <w:instrText xml:space="preserve">CITATION Doc25 \l 1033 </w:instrText>
+          </w:r>
+          <w:r>
+            <w:rPr>
+              <w:sz w:val="24"/>
+              <w:szCs w:val="24"/>
+              <w:lang w:val="bg-BG"/>
+            </w:rPr>
+            <w:fldChar w:fldCharType="separate"/>
+          </w:r>
+          <w:r>
+            <w:rPr>
+              <w:sz w:val="24"/>
+              <w:szCs w:val="24"/>
+              <w:lang w:val="bg-BG"/>
+            </w:rPr>
+            <w:t>[8]</w:t>
+          </w:r>
+          <w:r>
+            <w:rPr>
+              <w:sz w:val="24"/>
+              <w:szCs w:val="24"/>
+              <w:lang w:val="bg-BG"/>
+            </w:rPr>
+            <w:fldChar w:fldCharType="end"/>
+          </w:r>
+        </w:sdtContent>
+      </w:sdt>
+      <w:r>
+        <w:rPr>
+          <w:sz w:val="24"/>
+          <w:szCs w:val="24"/>
+          <w:lang w:val="bg-BG"/>
+        </w:rPr>
+        <w:t>.</w:t>
+      </w:r>
+    </w:p>
+    <w:p>
+      <w:pPr>
         <w:pStyle w:val="Heading2"/>
         <w:rPr>
           <w:b/>
@@ -12934,9 +13144,9 @@
         <w:rPr>
           <w:b/>
           <w:color w:val="000000" w:themeColor="text1"/>
-          <w:lang w:val="bg-BG"/>
-        </w:rPr>
-        <w:t>4</w:t>
+          <w:lang w:val="en-US"/>
+        </w:rPr>
+        <w:t>5</w:t>
       </w:r>
       <w:r>
         <w:rPr>
@@ -13016,16 +13226,7 @@
           <w:szCs w:val="24"/>
           <w:lang w:val="bg-BG"/>
         </w:rPr>
-        <w:t xml:space="preserve"> през 2013 г., която се използва за изграждане на динамични и интерактивни потребителски интерфейси. Тя следва компонентно-базиран подход, което улеснява повторното </w:t>
-      </w:r>
-      <w:r>
-        <w:rPr>
-          <w:sz w:val="24"/>
-          <w:szCs w:val="24"/>
-          <w:lang w:val="bg-BG"/>
-        </w:rPr>
-        <w:lastRenderedPageBreak/>
-        <w:t xml:space="preserve">използване на код и поддръжката на големи приложения. Основно предимство на </w:t>
+        <w:t xml:space="preserve"> през 2013 г., която се използва за изграждане на динамични и интерактивни потребителски интерфейси. Тя следва компонентно-базиран подход, което улеснява повторното използване на код и поддръжката на големи приложения. Основно предимство на </w:t>
       </w:r>
       <w:proofErr w:type="spellStart"/>
       <w:r>
@@ -13106,7 +13307,7 @@
           <w:color w:val="000000" w:themeColor="text1"/>
           <w:lang w:val="en-US"/>
         </w:rPr>
-        <w:t>5</w:t>
+        <w:t>6</w:t>
       </w:r>
       <w:r>
         <w:rPr>
@@ -13351,7 +13552,7 @@
           <w:color w:val="000000" w:themeColor="text1"/>
           <w:lang w:val="en-US"/>
         </w:rPr>
-        <w:t>6</w:t>
+        <w:t>7</w:t>
       </w:r>
       <w:r>
         <w:rPr>
@@ -13781,7 +13982,7 @@
           <w:color w:val="000000" w:themeColor="text1"/>
           <w:lang w:val="en-US"/>
         </w:rPr>
-        <w:t>7</w:t>
+        <w:t>8</w:t>
       </w:r>
       <w:r>
         <w:rPr>
@@ -13987,6 +14188,7 @@
           <w:szCs w:val="28"/>
           <w:lang w:val="en-US"/>
         </w:rPr>
+        <w:lastRenderedPageBreak/>
         <w:t>3.1.1.</w:t>
       </w:r>
       <w:r>
@@ -13998,9 +14200,9 @@
           <w:color w:val="000000" w:themeColor="text1"/>
           <w:sz w:val="28"/>
           <w:szCs w:val="28"/>
-          <w:lang w:val="bg-BG"/>
-        </w:rPr>
-        <w:t>8</w:t>
+          <w:lang w:val="en-US"/>
+        </w:rPr>
+        <w:t>9</w:t>
       </w:r>
       <w:r>
         <w:rPr>
@@ -14218,16 +14420,7 @@
           <w:szCs w:val="24"/>
           <w:lang w:val="bg-BG"/>
         </w:rPr>
-        <w:t xml:space="preserve"> елиминира този проблем, като </w:t>
-      </w:r>
-      <w:r>
-        <w:rPr>
-          <w:sz w:val="24"/>
-          <w:szCs w:val="24"/>
-          <w:lang w:val="bg-BG"/>
-        </w:rPr>
-        <w:lastRenderedPageBreak/>
-        <w:t>осигурява по-голяма предвидимост и стабилност при разработката на сложни приложения</w:t>
+        <w:t xml:space="preserve"> елиминира този проблем, като осигурява по-голяма предвидимост и стабилност при разработката на сложни приложения</w:t>
       </w:r>
       <w:r>
         <w:rPr>
@@ -14338,7 +14531,7 @@
           <w:szCs w:val="28"/>
           <w:lang w:val="en-US"/>
         </w:rPr>
-        <w:t>9</w:t>
+        <w:t>10</w:t>
       </w:r>
       <w:r>
         <w:rPr>
@@ -14601,7 +14794,20 @@
           <w:szCs w:val="28"/>
           <w:lang w:val="bg-BG"/>
         </w:rPr>
-        <w:t>10</w:t>
+        <w:t>1</w:t>
+      </w:r>
+      <w:r>
+        <w:rPr>
+          <w:b/>
+          <w:bCs/>
+          <w:i w:val="0"/>
+          <w:iCs w:val="0"/>
+          <w:color w:val="000000" w:themeColor="text1"/>
+          <w:sz w:val="28"/>
+          <w:szCs w:val="28"/>
+          <w:lang w:val="en-US"/>
+        </w:rPr>
+        <w:t>1</w:t>
       </w:r>
       <w:r>
         <w:rPr>
@@ -14839,7 +15045,7 @@
           <w:szCs w:val="28"/>
           <w:lang w:val="en-US"/>
         </w:rPr>
-        <w:t>1</w:t>
+        <w:t>2</w:t>
       </w:r>
       <w:r>
         <w:rPr>
@@ -15183,7 +15389,7 @@
           <w:szCs w:val="28"/>
           <w:lang w:val="en-US"/>
         </w:rPr>
-        <w:t>2</w:t>
+        <w:t>3</w:t>
       </w:r>
       <w:r>
         <w:rPr>
@@ -15381,6 +15587,7 @@
           <w:szCs w:val="28"/>
           <w:lang w:val="en-US"/>
         </w:rPr>
+        <w:lastRenderedPageBreak/>
         <w:t>3.1.1.</w:t>
       </w:r>
       <w:r>
@@ -15407,7 +15614,7 @@
           <w:szCs w:val="28"/>
           <w:lang w:val="en-US"/>
         </w:rPr>
-        <w:t>3</w:t>
+        <w:t>4</w:t>
       </w:r>
       <w:r>
         <w:rPr>
@@ -15453,7 +15660,63 @@
           <w:szCs w:val="24"/>
           <w:lang w:val="en-US"/>
         </w:rPr>
-        <w:t>Tailwind CSS</w:t>
+        <w:t xml:space="preserve">Tailwind CSS </w:t>
+      </w:r>
+      <w:r>
+        <w:rPr>
+          <w:sz w:val="24"/>
+          <w:szCs w:val="24"/>
+          <w:lang w:val="bg-BG"/>
+        </w:rPr>
+        <w:t xml:space="preserve">е библиотека за стилизиране на уеб </w:t>
+      </w:r>
+      <w:r>
+        <w:rPr>
+          <w:sz w:val="24"/>
+          <w:szCs w:val="24"/>
+          <w:lang w:val="en-US"/>
+        </w:rPr>
+        <w:t>html</w:t>
+      </w:r>
+      <w:r>
+        <w:rPr>
+          <w:sz w:val="24"/>
+          <w:szCs w:val="24"/>
+          <w:lang w:val="bg-BG"/>
+        </w:rPr>
+        <w:t xml:space="preserve"> елементи. Вместо разработчик да пише ръчно всеки стил в </w:t>
+      </w:r>
+      <w:r>
+        <w:rPr>
+          <w:sz w:val="24"/>
+          <w:szCs w:val="24"/>
+          <w:lang w:val="en-US"/>
+        </w:rPr>
+        <w:t xml:space="preserve">CSS </w:t>
+      </w:r>
+      <w:r>
+        <w:rPr>
+          <w:sz w:val="24"/>
+          <w:szCs w:val="24"/>
+          <w:lang w:val="bg-BG"/>
+        </w:rPr>
+        <w:t xml:space="preserve">той може да използва и </w:t>
+      </w:r>
+      <w:r>
+        <w:rPr>
+          <w:sz w:val="24"/>
+          <w:szCs w:val="24"/>
+          <w:lang w:val="bg-BG"/>
+        </w:rPr>
+        <w:t>комбинира</w:t>
+      </w:r>
+      <w:r>
+        <w:rPr>
+          <w:sz w:val="24"/>
+          <w:szCs w:val="24"/>
+          <w:lang w:val="bg-BG"/>
+        </w:rPr>
+        <w:t xml:space="preserve"> вече създадените стилове за да създаде своето приложение.</w:t>
       </w:r>
       <w:r>
         <w:rPr>
@@ -15469,55 +15732,25 @@
           <w:szCs w:val="24"/>
           <w:lang w:val="bg-BG"/>
         </w:rPr>
-        <w:t xml:space="preserve">е библиотека за стилизиране на уеб </w:t>
-      </w:r>
-      <w:r>
-        <w:rPr>
-          <w:sz w:val="24"/>
-          <w:szCs w:val="24"/>
-          <w:lang w:val="en-US"/>
-        </w:rPr>
-        <w:t>html</w:t>
-      </w:r>
-      <w:r>
-        <w:rPr>
-          <w:sz w:val="24"/>
-          <w:szCs w:val="24"/>
-          <w:lang w:val="bg-BG"/>
-        </w:rPr>
-        <w:t xml:space="preserve"> елементи. Вместо разработчик да пише ръчно всеки стил в </w:t>
-      </w:r>
-      <w:r>
-        <w:rPr>
-          <w:sz w:val="24"/>
-          <w:szCs w:val="24"/>
-          <w:lang w:val="en-US"/>
-        </w:rPr>
-        <w:t xml:space="preserve">CSS </w:t>
-      </w:r>
-      <w:r>
-        <w:rPr>
-          <w:sz w:val="24"/>
-          <w:szCs w:val="24"/>
-          <w:lang w:val="bg-BG"/>
-        </w:rPr>
-        <w:t xml:space="preserve">той може да използва и </w:t>
-      </w:r>
-      <w:r>
-        <w:rPr>
-          <w:sz w:val="24"/>
-          <w:szCs w:val="24"/>
-          <w:lang w:val="bg-BG"/>
-        </w:rPr>
-        <w:t>комбинира</w:t>
-      </w:r>
-      <w:r>
-        <w:rPr>
-          <w:sz w:val="24"/>
-          <w:szCs w:val="24"/>
-          <w:lang w:val="bg-BG"/>
-        </w:rPr>
-        <w:t xml:space="preserve"> вече създадените стилове за да създаде своето приложение.</w:t>
+        <w:t xml:space="preserve">Много полезно и удобно с работа с </w:t>
+      </w:r>
+      <w:proofErr w:type="spellStart"/>
+      <w:r>
+        <w:rPr>
+          <w:sz w:val="24"/>
+          <w:szCs w:val="24"/>
+          <w:lang w:val="en-US"/>
+        </w:rPr>
+        <w:t>ShadCN</w:t>
+      </w:r>
+      <w:proofErr w:type="spellEnd"/>
+      <w:r>
+        <w:rPr>
+          <w:sz w:val="24"/>
+          <w:szCs w:val="24"/>
+          <w:lang w:val="bg-BG"/>
+        </w:rPr>
+        <w:t>. Възможности един разработчик да използва не само вече създадени компоненти, но ида ги стилизира го прави изключително полезен.</w:t>
       </w:r>
     </w:p>
     <w:p>
@@ -15571,7 +15804,7 @@
           <w:szCs w:val="28"/>
           <w:lang w:val="en-US"/>
         </w:rPr>
-        <w:t>4</w:t>
+        <w:t>5</w:t>
       </w:r>
       <w:r>
         <w:rPr>
@@ -15796,7 +16029,7 @@
           <w:szCs w:val="28"/>
           <w:lang w:val="en-US"/>
         </w:rPr>
-        <w:t>5</w:t>
+        <w:t>6</w:t>
       </w:r>
       <w:r>
         <w:rPr>
@@ -15920,16 +16153,7 @@
           <w:szCs w:val="24"/>
           <w:lang w:val="bg-BG"/>
         </w:rPr>
-        <w:t xml:space="preserve"> предоставя контрол на достъпа, система за следене на бъгове (грешки в програма), запитвания за функционалност на програми, разпределяне на задачи между разработчици, система за </w:t>
-      </w:r>
-      <w:r>
-        <w:rPr>
-          <w:sz w:val="24"/>
-          <w:szCs w:val="24"/>
-          <w:lang w:val="bg-BG"/>
-        </w:rPr>
-        <w:lastRenderedPageBreak/>
-        <w:t>автоматично строене на най-</w:t>
+        <w:t xml:space="preserve"> предоставя контрол на достъпа, система за следене на бъгове (грешки в програма), запитвания за функционалност на програми, разпределяне на задачи между разработчици, система за автоматично строене на най-</w:t>
       </w:r>
       <w:r>
         <w:rPr>
@@ -16123,7 +16347,7 @@
           <w:szCs w:val="28"/>
           <w:lang w:val="en-US"/>
         </w:rPr>
-        <w:t>6</w:t>
+        <w:t>7</w:t>
       </w:r>
       <w:r>
         <w:rPr>
@@ -16448,7 +16672,7 @@
           <w:szCs w:val="28"/>
           <w:lang w:val="en-US"/>
         </w:rPr>
-        <w:t>1</w:t>
+        <w:t>8</w:t>
       </w:r>
       <w:r>
         <w:rPr>
@@ -16519,7 +16743,15 @@
           <w:szCs w:val="24"/>
           <w:lang w:val="en-US"/>
         </w:rPr>
-        <w:t xml:space="preserve"> VPS</w:t>
+        <w:t xml:space="preserve"> VPS </w:t>
+      </w:r>
+      <w:r>
+        <w:rPr>
+          <w:sz w:val="24"/>
+          <w:szCs w:val="24"/>
+          <w:lang w:val="bg-BG"/>
+        </w:rPr>
+        <w:t>е</w:t>
       </w:r>
       <w:r>
         <w:rPr>
@@ -16535,60 +16767,44 @@
           <w:szCs w:val="24"/>
           <w:lang w:val="bg-BG"/>
         </w:rPr>
-        <w:t>е</w:t>
-      </w:r>
-      <w:r>
-        <w:rPr>
-          <w:sz w:val="24"/>
-          <w:szCs w:val="24"/>
-          <w:lang w:val="en-US"/>
+        <w:t xml:space="preserve">услуга предлагана от фирмата </w:t>
+      </w:r>
+      <w:proofErr w:type="spellStart"/>
+      <w:r>
+        <w:rPr>
+          <w:sz w:val="24"/>
+          <w:szCs w:val="24"/>
+          <w:lang w:val="bg-BG"/>
+        </w:rPr>
+        <w:t>netcup</w:t>
+      </w:r>
+      <w:proofErr w:type="spellEnd"/>
+      <w:r>
+        <w:rPr>
+          <w:sz w:val="24"/>
+          <w:szCs w:val="24"/>
+          <w:lang w:val="bg-BG"/>
         </w:rPr>
         <w:t xml:space="preserve"> </w:t>
       </w:r>
-      <w:r>
-        <w:rPr>
-          <w:sz w:val="24"/>
-          <w:szCs w:val="24"/>
-          <w:lang w:val="bg-BG"/>
-        </w:rPr>
-        <w:t xml:space="preserve">услуга предлагана от фирмата </w:t>
-      </w:r>
-      <w:proofErr w:type="spellStart"/>
-      <w:r>
-        <w:rPr>
-          <w:sz w:val="24"/>
-          <w:szCs w:val="24"/>
-          <w:lang w:val="bg-BG"/>
-        </w:rPr>
-        <w:t>netcup</w:t>
-      </w:r>
-      <w:proofErr w:type="spellEnd"/>
-      <w:r>
-        <w:rPr>
-          <w:sz w:val="24"/>
-          <w:szCs w:val="24"/>
-          <w:lang w:val="bg-BG"/>
+      <w:proofErr w:type="spellStart"/>
+      <w:r>
+        <w:rPr>
+          <w:sz w:val="24"/>
+          <w:szCs w:val="24"/>
+          <w:lang w:val="bg-BG"/>
+        </w:rPr>
+        <w:t>GmbH</w:t>
+      </w:r>
+      <w:proofErr w:type="spellEnd"/>
+      <w:r>
+        <w:rPr>
+          <w:sz w:val="24"/>
+          <w:szCs w:val="24"/>
+          <w:lang w:val="en-US"/>
         </w:rPr>
         <w:t xml:space="preserve"> </w:t>
       </w:r>
-      <w:proofErr w:type="spellStart"/>
-      <w:r>
-        <w:rPr>
-          <w:sz w:val="24"/>
-          <w:szCs w:val="24"/>
-          <w:lang w:val="bg-BG"/>
-        </w:rPr>
-        <w:t>GmbH</w:t>
-      </w:r>
-      <w:proofErr w:type="spellEnd"/>
-      <w:r>
-        <w:rPr>
-          <w:sz w:val="24"/>
-          <w:szCs w:val="24"/>
-          <w:lang w:val="en-US"/>
-        </w:rPr>
-        <w:t xml:space="preserve"> </w:t>
-      </w:r>
       <w:r>
         <w:rPr>
           <w:sz w:val="24"/>
@@ -16643,15 +16859,7 @@
           <w:szCs w:val="24"/>
           <w:lang w:val="bg-BG"/>
         </w:rPr>
-        <w:t xml:space="preserve">услуга предлагаща облачно пространство, </w:t>
-      </w:r>
-      <w:r>
-        <w:rPr>
-          <w:sz w:val="24"/>
-          <w:szCs w:val="24"/>
-          <w:lang w:val="bg-BG"/>
-        </w:rPr>
-        <w:t xml:space="preserve">под формата на сървър работещ на </w:t>
+        <w:t xml:space="preserve">услуга предлагаща облачно пространство, под формата на сървър работещ на </w:t>
       </w:r>
       <w:r>
         <w:rPr>
@@ -16667,23 +16875,7 @@
           <w:szCs w:val="24"/>
           <w:lang w:val="bg-BG"/>
         </w:rPr>
-        <w:t>операционна</w:t>
-      </w:r>
-      <w:r>
-        <w:rPr>
-          <w:sz w:val="24"/>
-          <w:szCs w:val="24"/>
-          <w:lang w:val="bg-BG"/>
-        </w:rPr>
-        <w:t xml:space="preserve"> система</w:t>
-      </w:r>
-      <w:r>
-        <w:rPr>
-          <w:sz w:val="24"/>
-          <w:szCs w:val="24"/>
-          <w:lang w:val="bg-BG"/>
-        </w:rPr>
-        <w:t>, напълно достъпно за клиент. Чрез тази услуга уеб сайта работи постоянно и може да бъде достъпен по всяко време на денонощието</w:t>
+        <w:t>операционна система, напълно достъпно за клиент. Чрез тази услуга уеб сайта работи постоянно и може да бъде достъпен по всяко време на денонощието</w:t>
       </w:r>
       <w:r>
         <w:rPr>
@@ -16807,7 +16999,7 @@
           <w:szCs w:val="28"/>
           <w:lang w:val="en-US"/>
         </w:rPr>
-        <w:t>1</w:t>
+        <w:t>9</w:t>
       </w:r>
       <w:r>
         <w:rPr>
@@ -16853,15 +17045,7 @@
           <w:szCs w:val="24"/>
           <w:lang w:val="en-US"/>
         </w:rPr>
-        <w:t>Cloudflare</w:t>
-      </w:r>
-      <w:r>
-        <w:rPr>
-          <w:sz w:val="24"/>
-          <w:szCs w:val="24"/>
-          <w:lang w:val="en-US"/>
-        </w:rPr>
-        <w:t xml:space="preserve"> </w:t>
+        <w:t xml:space="preserve">Cloudflare </w:t>
       </w:r>
       <w:r>
         <w:rPr>
@@ -20018,7 +20202,7 @@
             <v:path o:extrusionok="f" gradientshapeok="t" o:connecttype="rect"/>
             <o:lock v:ext="edit" aspectratio="t"/>
           </v:shapetype>
-          <v:shape id="_x0000_i1025" type="#_x0000_t75" style="width:429.85pt;height:462.1pt">
+          <v:shape id="_x0000_i1025" type="#_x0000_t75" style="width:429.75pt;height:462pt">
             <v:imagedata r:id="rId17" o:title="First_second"/>
           </v:shape>
         </w:pict>
@@ -20203,7 +20387,7 @@
         </w:rPr>
         <w:lastRenderedPageBreak/>
         <w:pict w14:anchorId="0EBC9ADC">
-          <v:shape id="_x0000_i1026" type="#_x0000_t75" style="width:142.95pt;height:506.15pt">
+          <v:shape id="_x0000_i1026" type="#_x0000_t75" style="width:143.25pt;height:506.25pt">
             <v:imagedata r:id="rId18" o:title="make_semester"/>
           </v:shape>
         </w:pict>
@@ -20351,7 +20535,7 @@
         </w:rPr>
         <w:lastRenderedPageBreak/>
         <w:pict w14:anchorId="74E2B4DA">
-          <v:shape id="_x0000_i1027" type="#_x0000_t75" style="width:291.2pt;height:406.2pt">
+          <v:shape id="_x0000_i1027" type="#_x0000_t75" style="width:291pt;height:406.5pt">
             <v:imagedata r:id="rId19" o:title="activity_add_subjects"/>
           </v:shape>
         </w:pict>
@@ -20516,7 +20700,7 @@
         </w:rPr>
         <w:lastRenderedPageBreak/>
         <w:pict w14:anchorId="299E2DD4">
-          <v:shape id="_x0000_i1028" type="#_x0000_t75" style="width:451.35pt;height:251.45pt">
+          <v:shape id="_x0000_i1028" type="#_x0000_t75" style="width:451.5pt;height:251.25pt">
             <v:imagedata r:id="rId20" o:title="Formulas_activity_diagram"/>
           </v:shape>
         </w:pict>
@@ -30362,25 +30546,7 @@
           <w:szCs w:val="24"/>
           <w:lang w:val="en-US"/>
         </w:rPr>
-        <w:t xml:space="preserve"> – </w:t>
-      </w:r>
-      <w:proofErr w:type="spellStart"/>
-      <w:r>
-        <w:rPr>
-          <w:sz w:val="24"/>
-          <w:szCs w:val="24"/>
-          <w:lang w:val="en-US"/>
-        </w:rPr>
-        <w:t>IActionResult</w:t>
-      </w:r>
-      <w:proofErr w:type="spellEnd"/>
-      <w:r>
-        <w:rPr>
-          <w:sz w:val="24"/>
-          <w:szCs w:val="24"/>
-          <w:lang w:val="en-US"/>
-        </w:rPr>
-        <w:t xml:space="preserve"> </w:t>
+        <w:t xml:space="preserve"> – IActionResult </w:t>
       </w:r>
       <w:r>
         <w:rPr>
@@ -30771,25 +30937,7 @@
           <w:szCs w:val="24"/>
           <w:lang w:val="en-US"/>
         </w:rPr>
-        <w:t xml:space="preserve"> </w:t>
-      </w:r>
-      <w:proofErr w:type="spellStart"/>
-      <w:r>
-        <w:rPr>
-          <w:sz w:val="24"/>
-          <w:szCs w:val="24"/>
-          <w:lang w:val="en-US"/>
-        </w:rPr>
-        <w:t>IActionResult</w:t>
-      </w:r>
-      <w:proofErr w:type="spellEnd"/>
-      <w:r>
-        <w:rPr>
-          <w:sz w:val="24"/>
-          <w:szCs w:val="24"/>
-          <w:lang w:val="en-US"/>
-        </w:rPr>
-        <w:t xml:space="preserve"> и </w:t>
+        <w:t xml:space="preserve"> IActionResult и </w:t>
       </w:r>
       <w:proofErr w:type="spellStart"/>
       <w:r>
@@ -34343,23 +34491,13 @@
         </w:rPr>
         <w:t xml:space="preserve">връща </w:t>
       </w:r>
-      <w:proofErr w:type="spellStart"/>
-      <w:r>
-        <w:rPr>
-          <w:sz w:val="24"/>
-          <w:szCs w:val="24"/>
-          <w:lang w:val="en-US"/>
-        </w:rPr>
-        <w:t>IActionResult</w:t>
-      </w:r>
-      <w:proofErr w:type="spellEnd"/>
-      <w:r>
-        <w:rPr>
-          <w:sz w:val="24"/>
-          <w:szCs w:val="24"/>
-          <w:lang w:val="en-US"/>
-        </w:rPr>
-        <w:t xml:space="preserve"> – </w:t>
+      <w:r>
+        <w:rPr>
+          <w:sz w:val="24"/>
+          <w:szCs w:val="24"/>
+          <w:lang w:val="en-US"/>
+        </w:rPr>
+        <w:t xml:space="preserve">IActionResult – </w:t>
       </w:r>
       <w:r>
         <w:rPr>
@@ -34443,23 +34581,13 @@
         </w:rPr>
         <w:t xml:space="preserve">връща </w:t>
       </w:r>
-      <w:proofErr w:type="spellStart"/>
-      <w:r>
-        <w:rPr>
-          <w:sz w:val="24"/>
-          <w:szCs w:val="24"/>
-          <w:lang w:val="en-US"/>
-        </w:rPr>
-        <w:t>IActionResult</w:t>
-      </w:r>
-      <w:proofErr w:type="spellEnd"/>
-      <w:r>
-        <w:rPr>
-          <w:sz w:val="24"/>
-          <w:szCs w:val="24"/>
-          <w:lang w:val="en-US"/>
-        </w:rPr>
-        <w:t xml:space="preserve"> – </w:t>
+      <w:r>
+        <w:rPr>
+          <w:sz w:val="24"/>
+          <w:szCs w:val="24"/>
+          <w:lang w:val="en-US"/>
+        </w:rPr>
+        <w:t xml:space="preserve">IActionResult – </w:t>
       </w:r>
       <w:r>
         <w:rPr>
@@ -34534,23 +34662,13 @@
         </w:rPr>
         <w:t xml:space="preserve">връща </w:t>
       </w:r>
-      <w:proofErr w:type="spellStart"/>
-      <w:r>
-        <w:rPr>
-          <w:sz w:val="24"/>
-          <w:szCs w:val="24"/>
-          <w:lang w:val="en-US"/>
-        </w:rPr>
-        <w:t>IActionResult</w:t>
-      </w:r>
-      <w:proofErr w:type="spellEnd"/>
-      <w:r>
-        <w:rPr>
-          <w:sz w:val="24"/>
-          <w:szCs w:val="24"/>
-          <w:lang w:val="en-US"/>
-        </w:rPr>
-        <w:t xml:space="preserve"> – </w:t>
+      <w:r>
+        <w:rPr>
+          <w:sz w:val="24"/>
+          <w:szCs w:val="24"/>
+          <w:lang w:val="en-US"/>
+        </w:rPr>
+        <w:t xml:space="preserve">IActionResult – </w:t>
       </w:r>
       <w:r>
         <w:rPr>
@@ -34905,7 +35023,6 @@
         </w:rPr>
         <w:t xml:space="preserve"> – връща </w:t>
       </w:r>
-      <w:proofErr w:type="spellStart"/>
       <w:r>
         <w:rPr>
           <w:color w:val="000000" w:themeColor="text1"/>
@@ -34913,17 +35030,7 @@
           <w:szCs w:val="24"/>
           <w:lang w:val="en-US"/>
         </w:rPr>
-        <w:t>IActionResult</w:t>
-      </w:r>
-      <w:proofErr w:type="spellEnd"/>
-      <w:r>
-        <w:rPr>
-          <w:color w:val="000000" w:themeColor="text1"/>
-          <w:sz w:val="24"/>
-          <w:szCs w:val="24"/>
-          <w:lang w:val="en-US"/>
-        </w:rPr>
-        <w:t xml:space="preserve"> -</w:t>
+        <w:t>IActionResult -</w:t>
       </w:r>
       <w:r>
         <w:rPr>
@@ -34979,7 +35086,6 @@
         </w:rPr>
         <w:t xml:space="preserve">връща </w:t>
       </w:r>
-      <w:proofErr w:type="spellStart"/>
       <w:r>
         <w:rPr>
           <w:color w:val="000000" w:themeColor="text1"/>
@@ -34987,17 +35093,7 @@
           <w:szCs w:val="24"/>
           <w:lang w:val="en-US"/>
         </w:rPr>
-        <w:t>IActionResult</w:t>
-      </w:r>
-      <w:proofErr w:type="spellEnd"/>
-      <w:r>
-        <w:rPr>
-          <w:color w:val="000000" w:themeColor="text1"/>
-          <w:sz w:val="24"/>
-          <w:szCs w:val="24"/>
-          <w:lang w:val="en-US"/>
-        </w:rPr>
-        <w:t xml:space="preserve"> – </w:t>
+        <w:t xml:space="preserve">IActionResult – </w:t>
       </w:r>
       <w:r>
         <w:rPr>
@@ -35073,7 +35169,6 @@
         </w:rPr>
         <w:t xml:space="preserve">връща </w:t>
       </w:r>
-      <w:proofErr w:type="spellStart"/>
       <w:r>
         <w:rPr>
           <w:color w:val="000000" w:themeColor="text1"/>
@@ -35081,17 +35176,7 @@
           <w:szCs w:val="24"/>
           <w:lang w:val="en-US"/>
         </w:rPr>
-        <w:t>IActionResult</w:t>
-      </w:r>
-      <w:proofErr w:type="spellEnd"/>
-      <w:r>
-        <w:rPr>
-          <w:color w:val="000000" w:themeColor="text1"/>
-          <w:sz w:val="24"/>
-          <w:szCs w:val="24"/>
-          <w:lang w:val="en-US"/>
-        </w:rPr>
-        <w:t xml:space="preserve"> – </w:t>
+        <w:t xml:space="preserve">IActionResult – </w:t>
       </w:r>
       <w:r>
         <w:rPr>
@@ -35154,23 +35239,13 @@
         </w:rPr>
         <w:t xml:space="preserve">връща </w:t>
       </w:r>
-      <w:proofErr w:type="spellStart"/>
-      <w:r>
-        <w:rPr>
-          <w:sz w:val="24"/>
-          <w:szCs w:val="24"/>
-          <w:lang w:val="en-US"/>
-        </w:rPr>
-        <w:t>IActionResult</w:t>
-      </w:r>
-      <w:proofErr w:type="spellEnd"/>
-      <w:r>
-        <w:rPr>
-          <w:sz w:val="24"/>
-          <w:szCs w:val="24"/>
-          <w:lang w:val="en-US"/>
-        </w:rPr>
-        <w:t xml:space="preserve"> – </w:t>
+      <w:r>
+        <w:rPr>
+          <w:sz w:val="24"/>
+          <w:szCs w:val="24"/>
+          <w:lang w:val="en-US"/>
+        </w:rPr>
+        <w:t xml:space="preserve">IActionResult – </w:t>
       </w:r>
       <w:r>
         <w:rPr>
@@ -43537,8 +43612,8 @@
       </w:r>
     </w:p>
     <w:bookmarkStart w:id="72" w:name="_Toc193136351" w:displacedByCustomXml="next"/>
-    <w:bookmarkStart w:id="73" w:name="_Toc176765105" w:displacedByCustomXml="next"/>
-    <w:bookmarkStart w:id="74" w:name="_Toc176809873" w:displacedByCustomXml="next"/>
+    <w:bookmarkStart w:id="73" w:name="_Toc176809873" w:displacedByCustomXml="next"/>
+    <w:bookmarkStart w:id="74" w:name="_Toc176765105" w:displacedByCustomXml="next"/>
     <w:sdt>
       <w:sdtPr>
         <w:rPr>

</xml_diff>